<commit_message>
comments from Stephen Brooks NIH-NIAMS-BMDS incorporated on dec 20 2022
</commit_message>
<xml_diff>
--- a/richPathR_tutorials.docx
+++ b/richPathR_tutorials.docx
@@ -188,43 +188,7 @@
             <w:sz w:val="28"/>
             <w:szCs w:val="28"/>
           </w:rPr>
-          <w:t>https://github.com/niams</w:t>
-        </w:r>
-        <w:r>
-          <w:rPr>
-            <w:rStyle w:val="Hyperlink"/>
-            <w:rFonts w:ascii="Times New Roman" w:eastAsia="AppleGothic" w:hAnsi="Times New Roman" w:cs="Times New Roman"/>
-            <w:sz w:val="28"/>
-            <w:szCs w:val="28"/>
-          </w:rPr>
-          <w:t>-</w:t>
-        </w:r>
-        <w:r>
-          <w:rPr>
-            <w:rStyle w:val="Hyperlink"/>
-            <w:rFonts w:ascii="Times New Roman" w:eastAsia="AppleGothic" w:hAnsi="Times New Roman" w:cs="Times New Roman"/>
-            <w:sz w:val="28"/>
-            <w:szCs w:val="28"/>
-          </w:rPr>
-          <w:t>bdmds/ric</w:t>
-        </w:r>
-        <w:r>
-          <w:rPr>
-            <w:rStyle w:val="Hyperlink"/>
-            <w:rFonts w:ascii="Times New Roman" w:eastAsia="AppleGothic" w:hAnsi="Times New Roman" w:cs="Times New Roman"/>
-            <w:sz w:val="28"/>
-            <w:szCs w:val="28"/>
-          </w:rPr>
-          <w:t>h</w:t>
-        </w:r>
-        <w:r>
-          <w:rPr>
-            <w:rStyle w:val="Hyperlink"/>
-            <w:rFonts w:ascii="Times New Roman" w:eastAsia="AppleGothic" w:hAnsi="Times New Roman" w:cs="Times New Roman"/>
-            <w:sz w:val="28"/>
-            <w:szCs w:val="28"/>
-          </w:rPr>
-          <w:t>PathR</w:t>
+          <w:t>https://github.com/niams-bdmds/richPathR</w:t>
         </w:r>
       </w:hyperlink>
       <w:r>
@@ -360,40 +324,18 @@
           <w:sz w:val="28"/>
           <w:szCs w:val="28"/>
         </w:rPr>
-        <w:t>Install_</w:t>
-      </w:r>
-      <w:proofErr w:type="gramStart"/>
-      <w:r>
-        <w:rPr>
-          <w:rFonts w:ascii="Times New Roman" w:eastAsia="AppleGothic" w:hAnsi="Times New Roman" w:cs="Times New Roman"/>
-          <w:i/>
-          <w:iCs/>
-          <w:sz w:val="28"/>
-          <w:szCs w:val="28"/>
-        </w:rPr>
-        <w:t>github</w:t>
-      </w:r>
-      <w:proofErr w:type="spellEnd"/>
-      <w:r>
-        <w:rPr>
-          <w:rFonts w:ascii="Times New Roman" w:eastAsia="AppleGothic" w:hAnsi="Times New Roman" w:cs="Times New Roman"/>
-          <w:i/>
-          <w:iCs/>
-          <w:sz w:val="28"/>
-          <w:szCs w:val="28"/>
-        </w:rPr>
-        <w:t>(</w:t>
-      </w:r>
-      <w:proofErr w:type="gramEnd"/>
-      <w:r>
-        <w:rPr>
-          <w:rFonts w:ascii="Times New Roman" w:eastAsia="AppleGothic" w:hAnsi="Times New Roman" w:cs="Times New Roman"/>
-          <w:i/>
-          <w:iCs/>
-          <w:sz w:val="28"/>
-          <w:szCs w:val="28"/>
-        </w:rPr>
-        <w:t>“</w:t>
+        <w:t>Install_github</w:t>
+      </w:r>
+      <w:proofErr w:type="spellEnd"/>
+      <w:r>
+        <w:rPr>
+          <w:rFonts w:ascii="Times New Roman" w:eastAsia="AppleGothic" w:hAnsi="Times New Roman" w:cs="Times New Roman"/>
+          <w:i/>
+          <w:iCs/>
+          <w:sz w:val="28"/>
+          <w:szCs w:val="28"/>
+        </w:rPr>
+        <w:t>(“</w:t>
       </w:r>
       <w:proofErr w:type="spellStart"/>
       <w:r>
@@ -439,6 +381,16 @@
         </w:rPr>
         <w:t>”</w:t>
       </w:r>
+      <w:r>
+        <w:rPr>
+          <w:rFonts w:ascii="Times New Roman" w:eastAsia="AppleGothic" w:hAnsi="Times New Roman" w:cs="Times New Roman"/>
+          <w:i/>
+          <w:iCs/>
+          <w:sz w:val="28"/>
+          <w:szCs w:val="28"/>
+        </w:rPr>
+        <w:t>)</w:t>
+      </w:r>
     </w:p>
     <w:p>
       <w:pPr>
@@ -450,226 +402,6 @@
           <w:szCs w:val="28"/>
         </w:rPr>
       </w:pPr>
-    </w:p>
-    <w:p>
-      <w:pPr>
-        <w:spacing w:line="360" w:lineRule="auto"/>
-        <w:ind w:left="360"/>
-        <w:rPr>
-          <w:rFonts w:ascii="Times New Roman" w:eastAsia="AppleGothic" w:hAnsi="Times New Roman" w:cs="Times New Roman"/>
-          <w:sz w:val="28"/>
-          <w:szCs w:val="28"/>
-        </w:rPr>
-      </w:pPr>
-      <w:r>
-        <w:rPr>
-          <w:rFonts w:ascii="Times New Roman" w:eastAsia="AppleGothic" w:hAnsi="Times New Roman" w:cs="Times New Roman"/>
-          <w:sz w:val="28"/>
-          <w:szCs w:val="28"/>
-        </w:rPr>
-        <w:t xml:space="preserve">(NOTE: currently the package in </w:t>
-      </w:r>
-      <w:r>
-        <w:rPr>
-          <w:rFonts w:ascii="Times New Roman" w:eastAsia="AppleGothic" w:hAnsi="Times New Roman" w:cs="Times New Roman"/>
-          <w:sz w:val="28"/>
-          <w:szCs w:val="28"/>
-        </w:rPr>
-        <w:t>GitHub</w:t>
-      </w:r>
-      <w:r>
-        <w:rPr>
-          <w:rFonts w:ascii="Times New Roman" w:eastAsia="AppleGothic" w:hAnsi="Times New Roman" w:cs="Times New Roman"/>
-          <w:sz w:val="28"/>
-          <w:szCs w:val="28"/>
-        </w:rPr>
-        <w:t xml:space="preserve"> is set private. </w:t>
-      </w:r>
-      <w:proofErr w:type="spellStart"/>
-      <w:r>
-        <w:rPr>
-          <w:rFonts w:ascii="Times New Roman" w:eastAsia="AppleGothic" w:hAnsi="Times New Roman" w:cs="Times New Roman"/>
-          <w:sz w:val="28"/>
-          <w:szCs w:val="28"/>
-        </w:rPr>
-        <w:t>Install.github</w:t>
-      </w:r>
-      <w:proofErr w:type="spellEnd"/>
-      <w:r>
-        <w:rPr>
-          <w:rFonts w:ascii="Times New Roman" w:eastAsia="AppleGothic" w:hAnsi="Times New Roman" w:cs="Times New Roman"/>
-          <w:sz w:val="28"/>
-          <w:szCs w:val="28"/>
-        </w:rPr>
-        <w:t xml:space="preserve"> functionality does not work for now</w:t>
-      </w:r>
-      <w:r>
-        <w:rPr>
-          <w:rFonts w:ascii="Times New Roman" w:eastAsia="AppleGothic" w:hAnsi="Times New Roman" w:cs="Times New Roman"/>
-          <w:sz w:val="28"/>
-          <w:szCs w:val="28"/>
-        </w:rPr>
-        <w:t>.</w:t>
-      </w:r>
-      <w:r>
-        <w:rPr>
-          <w:rFonts w:ascii="Times New Roman" w:eastAsia="AppleGothic" w:hAnsi="Times New Roman" w:cs="Times New Roman"/>
-          <w:sz w:val="28"/>
-          <w:szCs w:val="28"/>
-        </w:rPr>
-        <w:t>)</w:t>
-      </w:r>
-    </w:p>
-    <w:p>
-      <w:pPr>
-        <w:spacing w:line="360" w:lineRule="auto"/>
-        <w:ind w:left="360"/>
-        <w:rPr>
-          <w:rFonts w:ascii="Times New Roman" w:eastAsia="AppleGothic" w:hAnsi="Times New Roman" w:cs="Times New Roman"/>
-          <w:sz w:val="28"/>
-          <w:szCs w:val="28"/>
-        </w:rPr>
-      </w:pPr>
-      <w:r>
-        <w:rPr>
-          <w:rFonts w:ascii="Times New Roman" w:eastAsia="AppleGothic" w:hAnsi="Times New Roman" w:cs="Times New Roman"/>
-          <w:sz w:val="28"/>
-          <w:szCs w:val="28"/>
-        </w:rPr>
-        <w:t>========================================================</w:t>
-      </w:r>
-    </w:p>
-    <w:p>
-      <w:pPr>
-        <w:spacing w:line="360" w:lineRule="auto"/>
-        <w:ind w:left="360"/>
-        <w:rPr>
-          <w:rFonts w:ascii="Times New Roman" w:eastAsia="AppleGothic" w:hAnsi="Times New Roman" w:cs="Times New Roman"/>
-          <w:sz w:val="28"/>
-          <w:szCs w:val="28"/>
-        </w:rPr>
-      </w:pPr>
-      <w:r>
-        <w:rPr>
-          <w:rFonts w:ascii="Times New Roman" w:eastAsia="AppleGothic" w:hAnsi="Times New Roman" w:cs="Times New Roman"/>
-          <w:sz w:val="28"/>
-          <w:szCs w:val="28"/>
-        </w:rPr>
-        <w:t xml:space="preserve">NOTE: in developing and testing stage, make sure all the packages are available in your machine including </w:t>
-      </w:r>
-      <w:proofErr w:type="spellStart"/>
-      <w:r>
-        <w:rPr>
-          <w:rFonts w:ascii="Times New Roman" w:eastAsia="AppleGothic" w:hAnsi="Times New Roman" w:cs="Times New Roman"/>
-          <w:sz w:val="28"/>
-          <w:szCs w:val="28"/>
-        </w:rPr>
-        <w:t>devtools</w:t>
-      </w:r>
-      <w:proofErr w:type="spellEnd"/>
-      <w:r>
-        <w:rPr>
-          <w:rFonts w:ascii="Times New Roman" w:eastAsia="AppleGothic" w:hAnsi="Times New Roman" w:cs="Times New Roman"/>
-          <w:sz w:val="28"/>
-          <w:szCs w:val="28"/>
-        </w:rPr>
-        <w:t xml:space="preserve"> and </w:t>
-      </w:r>
-      <w:proofErr w:type="spellStart"/>
-      <w:r>
-        <w:rPr>
-          <w:rFonts w:ascii="Times New Roman" w:eastAsia="AppleGothic" w:hAnsi="Times New Roman" w:cs="Times New Roman"/>
-          <w:sz w:val="28"/>
-          <w:szCs w:val="28"/>
-        </w:rPr>
-        <w:t>roxygen</w:t>
-      </w:r>
-      <w:proofErr w:type="spellEnd"/>
-      <w:r>
-        <w:rPr>
-          <w:rFonts w:ascii="Times New Roman" w:eastAsia="AppleGothic" w:hAnsi="Times New Roman" w:cs="Times New Roman"/>
-          <w:sz w:val="28"/>
-          <w:szCs w:val="28"/>
-        </w:rPr>
-        <w:t xml:space="preserve">. Navigate to the directory, click build icon in </w:t>
-      </w:r>
-      <w:proofErr w:type="spellStart"/>
-      <w:r>
-        <w:rPr>
-          <w:rFonts w:ascii="Times New Roman" w:eastAsia="AppleGothic" w:hAnsi="Times New Roman" w:cs="Times New Roman"/>
-          <w:sz w:val="28"/>
-          <w:szCs w:val="28"/>
-        </w:rPr>
-        <w:t>Rstudio</w:t>
-      </w:r>
-      <w:proofErr w:type="spellEnd"/>
-      <w:r>
-        <w:rPr>
-          <w:rFonts w:ascii="Times New Roman" w:eastAsia="AppleGothic" w:hAnsi="Times New Roman" w:cs="Times New Roman"/>
-          <w:sz w:val="28"/>
-          <w:szCs w:val="28"/>
-        </w:rPr>
-        <w:t xml:space="preserve"> and click </w:t>
-      </w:r>
-      <w:proofErr w:type="spellStart"/>
-      <w:r>
-        <w:rPr>
-          <w:rFonts w:ascii="Times New Roman" w:eastAsia="AppleGothic" w:hAnsi="Times New Roman" w:cs="Times New Roman"/>
-          <w:sz w:val="28"/>
-          <w:szCs w:val="28"/>
-        </w:rPr>
-        <w:t>load_all</w:t>
-      </w:r>
-      <w:proofErr w:type="spellEnd"/>
-      <w:r>
-        <w:rPr>
-          <w:rFonts w:ascii="Times New Roman" w:eastAsia="AppleGothic" w:hAnsi="Times New Roman" w:cs="Times New Roman"/>
-          <w:sz w:val="28"/>
-          <w:szCs w:val="28"/>
-        </w:rPr>
-        <w:t xml:space="preserve">. All the functions are loaded. The test data is available in /data </w:t>
-      </w:r>
-      <w:proofErr w:type="spellStart"/>
-      <w:r>
-        <w:rPr>
-          <w:rFonts w:ascii="Times New Roman" w:eastAsia="AppleGothic" w:hAnsi="Times New Roman" w:cs="Times New Roman"/>
-          <w:sz w:val="28"/>
-          <w:szCs w:val="28"/>
-        </w:rPr>
-        <w:t>dir</w:t>
-      </w:r>
-      <w:proofErr w:type="spellEnd"/>
-      <w:r>
-        <w:rPr>
-          <w:rFonts w:ascii="Times New Roman" w:eastAsia="AppleGothic" w:hAnsi="Times New Roman" w:cs="Times New Roman"/>
-          <w:sz w:val="28"/>
-          <w:szCs w:val="28"/>
-        </w:rPr>
-        <w:t xml:space="preserve"> for testing the package. Tutorial makes navigation easy. </w:t>
-      </w:r>
-    </w:p>
-    <w:p>
-      <w:pPr>
-        <w:spacing w:line="360" w:lineRule="auto"/>
-        <w:ind w:firstLine="360"/>
-        <w:rPr>
-          <w:rFonts w:ascii="Times New Roman" w:eastAsia="AppleGothic" w:hAnsi="Times New Roman" w:cs="Times New Roman"/>
-          <w:b/>
-          <w:bCs/>
-          <w:sz w:val="28"/>
-          <w:szCs w:val="28"/>
-        </w:rPr>
-      </w:pPr>
-      <w:r>
-        <w:rPr>
-          <w:rFonts w:ascii="Times New Roman" w:eastAsia="AppleGothic" w:hAnsi="Times New Roman" w:cs="Times New Roman"/>
-          <w:b/>
-          <w:bCs/>
-          <w:sz w:val="28"/>
-          <w:szCs w:val="28"/>
-        </w:rPr>
-        <w:t>=======================================================</w:t>
-      </w:r>
     </w:p>
     <w:p>
       <w:pPr>
@@ -923,410 +655,410 @@
           <w:sz w:val="28"/>
           <w:szCs w:val="28"/>
         </w:rPr>
+        <w:t>1.</w:t>
+      </w:r>
+      <w:r>
+        <w:rPr>
+          <w:rFonts w:ascii="Times New Roman" w:eastAsia="AppleGothic" w:hAnsi="Times New Roman" w:cs="Times New Roman"/>
+          <w:sz w:val="28"/>
+          <w:szCs w:val="28"/>
+        </w:rPr>
+        <w:t xml:space="preserve"> </w:t>
+      </w:r>
+      <w:proofErr w:type="spellStart"/>
+      <w:proofErr w:type="gramStart"/>
+      <w:r>
+        <w:rPr>
+          <w:rFonts w:ascii="Times New Roman" w:eastAsia="AppleGothic" w:hAnsi="Times New Roman" w:cs="Times New Roman"/>
+          <w:sz w:val="28"/>
+          <w:szCs w:val="28"/>
+        </w:rPr>
+        <w:t>dplyr</w:t>
+      </w:r>
+      <w:proofErr w:type="spellEnd"/>
+      <w:r>
+        <w:rPr>
+          <w:rFonts w:ascii="Times New Roman" w:eastAsia="AppleGothic" w:hAnsi="Times New Roman" w:cs="Times New Roman"/>
+          <w:sz w:val="28"/>
+          <w:szCs w:val="28"/>
+        </w:rPr>
+        <w:t>(</w:t>
+      </w:r>
+      <w:proofErr w:type="gramEnd"/>
+      <w:r>
+        <w:rPr>
+          <w:rFonts w:ascii="Times New Roman" w:eastAsia="AppleGothic" w:hAnsi="Times New Roman" w:cs="Times New Roman"/>
+          <w:sz w:val="28"/>
+          <w:szCs w:val="28"/>
+        </w:rPr>
+        <w:t>1.0.8)</w:t>
+      </w:r>
+    </w:p>
+    <w:p>
+      <w:pPr>
+        <w:spacing w:line="360" w:lineRule="auto"/>
+        <w:ind w:left="360"/>
+        <w:rPr>
+          <w:rFonts w:ascii="Times New Roman" w:eastAsia="AppleGothic" w:hAnsi="Times New Roman" w:cs="Times New Roman"/>
+          <w:sz w:val="28"/>
+          <w:szCs w:val="28"/>
+        </w:rPr>
+      </w:pPr>
+      <w:r>
+        <w:rPr>
+          <w:rFonts w:ascii="Times New Roman" w:eastAsia="AppleGothic" w:hAnsi="Times New Roman" w:cs="Times New Roman"/>
+          <w:sz w:val="28"/>
+          <w:szCs w:val="28"/>
+        </w:rPr>
+        <w:t xml:space="preserve">2. </w:t>
+      </w:r>
+      <w:proofErr w:type="spellStart"/>
+      <w:proofErr w:type="gramStart"/>
+      <w:r>
+        <w:rPr>
+          <w:rFonts w:ascii="Times New Roman" w:eastAsia="AppleGothic" w:hAnsi="Times New Roman" w:cs="Times New Roman"/>
+          <w:sz w:val="28"/>
+          <w:szCs w:val="28"/>
+        </w:rPr>
+        <w:t>enrichR</w:t>
+      </w:r>
+      <w:proofErr w:type="spellEnd"/>
+      <w:r>
+        <w:rPr>
+          <w:rFonts w:ascii="Times New Roman" w:eastAsia="AppleGothic" w:hAnsi="Times New Roman" w:cs="Times New Roman"/>
+          <w:sz w:val="28"/>
+          <w:szCs w:val="28"/>
+        </w:rPr>
+        <w:t>(</w:t>
+      </w:r>
+      <w:proofErr w:type="gramEnd"/>
+      <w:r>
+        <w:rPr>
+          <w:rFonts w:ascii="Times New Roman" w:eastAsia="AppleGothic" w:hAnsi="Times New Roman" w:cs="Times New Roman"/>
+          <w:sz w:val="28"/>
+          <w:szCs w:val="28"/>
+        </w:rPr>
+        <w:t>3.0)</w:t>
+      </w:r>
+    </w:p>
+    <w:p>
+      <w:pPr>
+        <w:spacing w:line="360" w:lineRule="auto"/>
+        <w:ind w:left="360"/>
+        <w:rPr>
+          <w:rFonts w:ascii="Times New Roman" w:eastAsia="AppleGothic" w:hAnsi="Times New Roman" w:cs="Times New Roman"/>
+          <w:sz w:val="28"/>
+          <w:szCs w:val="28"/>
+        </w:rPr>
+      </w:pPr>
+      <w:r>
+        <w:rPr>
+          <w:rFonts w:ascii="Times New Roman" w:eastAsia="AppleGothic" w:hAnsi="Times New Roman" w:cs="Times New Roman"/>
+          <w:sz w:val="28"/>
+          <w:szCs w:val="28"/>
+        </w:rPr>
+        <w:t xml:space="preserve">3. </w:t>
+      </w:r>
+      <w:proofErr w:type="spellStart"/>
+      <w:proofErr w:type="gramStart"/>
+      <w:r>
+        <w:rPr>
+          <w:rFonts w:ascii="Times New Roman" w:eastAsia="AppleGothic" w:hAnsi="Times New Roman" w:cs="Times New Roman"/>
+          <w:sz w:val="28"/>
+          <w:szCs w:val="28"/>
+        </w:rPr>
+        <w:t>filestrings</w:t>
+      </w:r>
+      <w:proofErr w:type="spellEnd"/>
+      <w:r>
+        <w:rPr>
+          <w:rFonts w:ascii="Times New Roman" w:eastAsia="AppleGothic" w:hAnsi="Times New Roman" w:cs="Times New Roman"/>
+          <w:sz w:val="28"/>
+          <w:szCs w:val="28"/>
+        </w:rPr>
+        <w:t>(</w:t>
+      </w:r>
+      <w:proofErr w:type="gramEnd"/>
+      <w:r>
+        <w:rPr>
+          <w:rFonts w:ascii="Times New Roman" w:eastAsia="AppleGothic" w:hAnsi="Times New Roman" w:cs="Times New Roman"/>
+          <w:sz w:val="28"/>
+          <w:szCs w:val="28"/>
+        </w:rPr>
+        <w:t>3.2.2)</w:t>
+      </w:r>
+    </w:p>
+    <w:p>
+      <w:pPr>
+        <w:spacing w:line="360" w:lineRule="auto"/>
+        <w:ind w:left="360"/>
+        <w:rPr>
+          <w:rFonts w:ascii="Times New Roman" w:eastAsia="AppleGothic" w:hAnsi="Times New Roman" w:cs="Times New Roman"/>
+          <w:sz w:val="28"/>
+          <w:szCs w:val="28"/>
+        </w:rPr>
+      </w:pPr>
+      <w:r>
+        <w:rPr>
+          <w:rFonts w:ascii="Times New Roman" w:eastAsia="AppleGothic" w:hAnsi="Times New Roman" w:cs="Times New Roman"/>
+          <w:sz w:val="28"/>
+          <w:szCs w:val="28"/>
+        </w:rPr>
+        <w:t>4. ggplot2(3.3.5)</w:t>
+      </w:r>
+    </w:p>
+    <w:p>
+      <w:pPr>
+        <w:spacing w:line="360" w:lineRule="auto"/>
+        <w:ind w:left="360"/>
+        <w:rPr>
+          <w:rFonts w:ascii="Times New Roman" w:eastAsia="AppleGothic" w:hAnsi="Times New Roman" w:cs="Times New Roman"/>
+          <w:sz w:val="28"/>
+          <w:szCs w:val="28"/>
+        </w:rPr>
+      </w:pPr>
+      <w:r>
+        <w:rPr>
+          <w:rFonts w:ascii="Times New Roman" w:eastAsia="AppleGothic" w:hAnsi="Times New Roman" w:cs="Times New Roman"/>
+          <w:sz w:val="28"/>
+          <w:szCs w:val="28"/>
+        </w:rPr>
+        <w:t xml:space="preserve">5. </w:t>
+      </w:r>
+      <w:proofErr w:type="spellStart"/>
+      <w:proofErr w:type="gramStart"/>
+      <w:r>
+        <w:rPr>
+          <w:rFonts w:ascii="Times New Roman" w:eastAsia="AppleGothic" w:hAnsi="Times New Roman" w:cs="Times New Roman"/>
+          <w:sz w:val="28"/>
+          <w:szCs w:val="28"/>
+        </w:rPr>
+        <w:t>pheatmap</w:t>
+      </w:r>
+      <w:proofErr w:type="spellEnd"/>
+      <w:r>
+        <w:rPr>
+          <w:rFonts w:ascii="Times New Roman" w:eastAsia="AppleGothic" w:hAnsi="Times New Roman" w:cs="Times New Roman"/>
+          <w:sz w:val="28"/>
+          <w:szCs w:val="28"/>
+        </w:rPr>
+        <w:t>(</w:t>
+      </w:r>
+      <w:proofErr w:type="gramEnd"/>
+      <w:r>
+        <w:rPr>
+          <w:rFonts w:ascii="Times New Roman" w:eastAsia="AppleGothic" w:hAnsi="Times New Roman" w:cs="Times New Roman"/>
+          <w:sz w:val="28"/>
+          <w:szCs w:val="28"/>
+        </w:rPr>
+        <w:t>1.0.12)</w:t>
+      </w:r>
+    </w:p>
+    <w:p>
+      <w:pPr>
+        <w:spacing w:line="360" w:lineRule="auto"/>
+        <w:ind w:left="360"/>
+        <w:rPr>
+          <w:rFonts w:ascii="Times New Roman" w:eastAsia="AppleGothic" w:hAnsi="Times New Roman" w:cs="Times New Roman"/>
+          <w:sz w:val="28"/>
+          <w:szCs w:val="28"/>
+        </w:rPr>
+      </w:pPr>
+      <w:r>
+        <w:rPr>
+          <w:rFonts w:ascii="Times New Roman" w:eastAsia="AppleGothic" w:hAnsi="Times New Roman" w:cs="Times New Roman"/>
+          <w:sz w:val="28"/>
+          <w:szCs w:val="28"/>
+        </w:rPr>
+        <w:t xml:space="preserve">6. </w:t>
+      </w:r>
+      <w:proofErr w:type="spellStart"/>
+      <w:proofErr w:type="gramStart"/>
+      <w:r>
+        <w:rPr>
+          <w:rFonts w:ascii="Times New Roman" w:eastAsia="AppleGothic" w:hAnsi="Times New Roman" w:cs="Times New Roman"/>
+          <w:sz w:val="28"/>
+          <w:szCs w:val="28"/>
+        </w:rPr>
+        <w:t>plotly</w:t>
+      </w:r>
+      <w:proofErr w:type="spellEnd"/>
+      <w:r>
+        <w:rPr>
+          <w:rFonts w:ascii="Times New Roman" w:eastAsia="AppleGothic" w:hAnsi="Times New Roman" w:cs="Times New Roman"/>
+          <w:sz w:val="28"/>
+          <w:szCs w:val="28"/>
+        </w:rPr>
+        <w:t>(</w:t>
+      </w:r>
+      <w:proofErr w:type="gramEnd"/>
+      <w:r>
+        <w:rPr>
+          <w:rFonts w:ascii="Times New Roman" w:eastAsia="AppleGothic" w:hAnsi="Times New Roman" w:cs="Times New Roman"/>
+          <w:sz w:val="28"/>
+          <w:szCs w:val="28"/>
+        </w:rPr>
+        <w:t>4.10.0)</w:t>
+      </w:r>
+    </w:p>
+    <w:p>
+      <w:pPr>
+        <w:spacing w:line="360" w:lineRule="auto"/>
+        <w:ind w:left="360"/>
+        <w:rPr>
+          <w:rFonts w:ascii="Times New Roman" w:eastAsia="AppleGothic" w:hAnsi="Times New Roman" w:cs="Times New Roman"/>
+          <w:sz w:val="28"/>
+          <w:szCs w:val="28"/>
+        </w:rPr>
+      </w:pPr>
+      <w:r>
+        <w:rPr>
+          <w:rFonts w:ascii="Times New Roman" w:eastAsia="AppleGothic" w:hAnsi="Times New Roman" w:cs="Times New Roman"/>
+          <w:sz w:val="28"/>
+          <w:szCs w:val="28"/>
+        </w:rPr>
+        <w:t xml:space="preserve">7. </w:t>
+      </w:r>
+      <w:proofErr w:type="spellStart"/>
+      <w:proofErr w:type="gramStart"/>
+      <w:r>
+        <w:rPr>
+          <w:rFonts w:ascii="Times New Roman" w:eastAsia="AppleGothic" w:hAnsi="Times New Roman" w:cs="Times New Roman"/>
+          <w:sz w:val="28"/>
+          <w:szCs w:val="28"/>
+        </w:rPr>
+        <w:t>purrr</w:t>
+      </w:r>
+      <w:proofErr w:type="spellEnd"/>
+      <w:r>
+        <w:rPr>
+          <w:rFonts w:ascii="Times New Roman" w:eastAsia="AppleGothic" w:hAnsi="Times New Roman" w:cs="Times New Roman"/>
+          <w:sz w:val="28"/>
+          <w:szCs w:val="28"/>
+        </w:rPr>
+        <w:t>(</w:t>
+      </w:r>
+      <w:proofErr w:type="gramEnd"/>
+      <w:r>
+        <w:rPr>
+          <w:rFonts w:ascii="Times New Roman" w:eastAsia="AppleGothic" w:hAnsi="Times New Roman" w:cs="Times New Roman"/>
+          <w:sz w:val="28"/>
+          <w:szCs w:val="28"/>
+        </w:rPr>
+        <w:t>0.3.4)</w:t>
+      </w:r>
+    </w:p>
+    <w:p>
+      <w:pPr>
+        <w:spacing w:line="360" w:lineRule="auto"/>
+        <w:ind w:left="360"/>
+        <w:rPr>
+          <w:rFonts w:ascii="Times New Roman" w:eastAsia="AppleGothic" w:hAnsi="Times New Roman" w:cs="Times New Roman"/>
+          <w:sz w:val="28"/>
+          <w:szCs w:val="28"/>
+        </w:rPr>
+      </w:pPr>
+      <w:r>
+        <w:rPr>
+          <w:rFonts w:ascii="Times New Roman" w:eastAsia="AppleGothic" w:hAnsi="Times New Roman" w:cs="Times New Roman"/>
+          <w:sz w:val="28"/>
+          <w:szCs w:val="28"/>
+        </w:rPr>
+        <w:t xml:space="preserve">5. </w:t>
+      </w:r>
+      <w:proofErr w:type="spellStart"/>
+      <w:proofErr w:type="gramStart"/>
+      <w:r>
+        <w:rPr>
+          <w:rFonts w:ascii="Times New Roman" w:eastAsia="AppleGothic" w:hAnsi="Times New Roman" w:cs="Times New Roman"/>
+          <w:sz w:val="28"/>
+          <w:szCs w:val="28"/>
+        </w:rPr>
+        <w:t>readxl</w:t>
+      </w:r>
+      <w:proofErr w:type="spellEnd"/>
+      <w:r>
+        <w:rPr>
+          <w:rFonts w:ascii="Times New Roman" w:eastAsia="AppleGothic" w:hAnsi="Times New Roman" w:cs="Times New Roman"/>
+          <w:sz w:val="28"/>
+          <w:szCs w:val="28"/>
+        </w:rPr>
+        <w:t>(</w:t>
+      </w:r>
+      <w:proofErr w:type="gramEnd"/>
+      <w:r>
+        <w:rPr>
+          <w:rFonts w:ascii="Times New Roman" w:eastAsia="AppleGothic" w:hAnsi="Times New Roman" w:cs="Times New Roman"/>
+          <w:sz w:val="28"/>
+          <w:szCs w:val="28"/>
+        </w:rPr>
+        <w:t>1.4.0)</w:t>
+      </w:r>
+    </w:p>
+    <w:p>
+      <w:pPr>
+        <w:spacing w:line="360" w:lineRule="auto"/>
+        <w:ind w:left="360"/>
+        <w:rPr>
+          <w:rFonts w:ascii="Times New Roman" w:eastAsia="AppleGothic" w:hAnsi="Times New Roman" w:cs="Times New Roman"/>
+          <w:sz w:val="28"/>
+          <w:szCs w:val="28"/>
+        </w:rPr>
+      </w:pPr>
+      <w:r>
+        <w:rPr>
+          <w:rFonts w:ascii="Times New Roman" w:eastAsia="AppleGothic" w:hAnsi="Times New Roman" w:cs="Times New Roman"/>
+          <w:sz w:val="28"/>
+          <w:szCs w:val="28"/>
+        </w:rPr>
+        <w:t xml:space="preserve">6. </w:t>
+      </w:r>
+      <w:proofErr w:type="spellStart"/>
+      <w:proofErr w:type="gramStart"/>
+      <w:r>
+        <w:rPr>
+          <w:rFonts w:ascii="Times New Roman" w:eastAsia="AppleGothic" w:hAnsi="Times New Roman" w:cs="Times New Roman"/>
+          <w:sz w:val="28"/>
+          <w:szCs w:val="28"/>
+        </w:rPr>
+        <w:t>tidyr</w:t>
+      </w:r>
+      <w:proofErr w:type="spellEnd"/>
+      <w:r>
+        <w:rPr>
+          <w:rFonts w:ascii="Times New Roman" w:eastAsia="AppleGothic" w:hAnsi="Times New Roman" w:cs="Times New Roman"/>
+          <w:sz w:val="28"/>
+          <w:szCs w:val="28"/>
+        </w:rPr>
+        <w:t>(</w:t>
+      </w:r>
+      <w:proofErr w:type="gramEnd"/>
+      <w:r>
+        <w:rPr>
+          <w:rFonts w:ascii="Times New Roman" w:eastAsia="AppleGothic" w:hAnsi="Times New Roman" w:cs="Times New Roman"/>
+          <w:sz w:val="28"/>
+          <w:szCs w:val="28"/>
+        </w:rPr>
+        <w:t>1.2.0)</w:t>
+      </w:r>
+    </w:p>
+    <w:p>
+      <w:pPr>
+        <w:spacing w:line="360" w:lineRule="auto"/>
+        <w:ind w:left="360"/>
+        <w:rPr>
+          <w:rFonts w:ascii="Times New Roman" w:eastAsia="AppleGothic" w:hAnsi="Times New Roman" w:cs="Times New Roman"/>
+          <w:sz w:val="28"/>
+          <w:szCs w:val="28"/>
+        </w:rPr>
+      </w:pPr>
+      <w:r>
+        <w:rPr>
+          <w:rFonts w:ascii="Times New Roman" w:eastAsia="AppleGothic" w:hAnsi="Times New Roman" w:cs="Times New Roman"/>
+          <w:sz w:val="28"/>
+          <w:szCs w:val="28"/>
+        </w:rPr>
         <w:lastRenderedPageBreak/>
-        <w:t>1.</w:t>
-      </w:r>
-      <w:r>
-        <w:rPr>
-          <w:rFonts w:ascii="Times New Roman" w:eastAsia="AppleGothic" w:hAnsi="Times New Roman" w:cs="Times New Roman"/>
-          <w:sz w:val="28"/>
-          <w:szCs w:val="28"/>
-        </w:rPr>
-        <w:t xml:space="preserve"> </w:t>
-      </w:r>
-      <w:proofErr w:type="spellStart"/>
-      <w:proofErr w:type="gramStart"/>
-      <w:r>
-        <w:rPr>
-          <w:rFonts w:ascii="Times New Roman" w:eastAsia="AppleGothic" w:hAnsi="Times New Roman" w:cs="Times New Roman"/>
-          <w:sz w:val="28"/>
-          <w:szCs w:val="28"/>
-        </w:rPr>
-        <w:t>dplyr</w:t>
-      </w:r>
-      <w:proofErr w:type="spellEnd"/>
-      <w:r>
-        <w:rPr>
-          <w:rFonts w:ascii="Times New Roman" w:eastAsia="AppleGothic" w:hAnsi="Times New Roman" w:cs="Times New Roman"/>
-          <w:sz w:val="28"/>
-          <w:szCs w:val="28"/>
-        </w:rPr>
-        <w:t>(</w:t>
-      </w:r>
-      <w:proofErr w:type="gramEnd"/>
-      <w:r>
-        <w:rPr>
-          <w:rFonts w:ascii="Times New Roman" w:eastAsia="AppleGothic" w:hAnsi="Times New Roman" w:cs="Times New Roman"/>
-          <w:sz w:val="28"/>
-          <w:szCs w:val="28"/>
-        </w:rPr>
-        <w:t>1.0.8)</w:t>
-      </w:r>
-    </w:p>
-    <w:p>
-      <w:pPr>
-        <w:spacing w:line="360" w:lineRule="auto"/>
-        <w:ind w:left="360"/>
-        <w:rPr>
-          <w:rFonts w:ascii="Times New Roman" w:eastAsia="AppleGothic" w:hAnsi="Times New Roman" w:cs="Times New Roman"/>
-          <w:sz w:val="28"/>
-          <w:szCs w:val="28"/>
-        </w:rPr>
-      </w:pPr>
-      <w:r>
-        <w:rPr>
-          <w:rFonts w:ascii="Times New Roman" w:eastAsia="AppleGothic" w:hAnsi="Times New Roman" w:cs="Times New Roman"/>
-          <w:sz w:val="28"/>
-          <w:szCs w:val="28"/>
-        </w:rPr>
-        <w:t xml:space="preserve">2. </w:t>
-      </w:r>
-      <w:proofErr w:type="spellStart"/>
-      <w:proofErr w:type="gramStart"/>
-      <w:r>
-        <w:rPr>
-          <w:rFonts w:ascii="Times New Roman" w:eastAsia="AppleGothic" w:hAnsi="Times New Roman" w:cs="Times New Roman"/>
-          <w:sz w:val="28"/>
-          <w:szCs w:val="28"/>
-        </w:rPr>
-        <w:t>enrichR</w:t>
-      </w:r>
-      <w:proofErr w:type="spellEnd"/>
-      <w:r>
-        <w:rPr>
-          <w:rFonts w:ascii="Times New Roman" w:eastAsia="AppleGothic" w:hAnsi="Times New Roman" w:cs="Times New Roman"/>
-          <w:sz w:val="28"/>
-          <w:szCs w:val="28"/>
-        </w:rPr>
-        <w:t>(</w:t>
-      </w:r>
-      <w:proofErr w:type="gramEnd"/>
-      <w:r>
-        <w:rPr>
-          <w:rFonts w:ascii="Times New Roman" w:eastAsia="AppleGothic" w:hAnsi="Times New Roman" w:cs="Times New Roman"/>
-          <w:sz w:val="28"/>
-          <w:szCs w:val="28"/>
-        </w:rPr>
-        <w:t>3.0)</w:t>
-      </w:r>
-    </w:p>
-    <w:p>
-      <w:pPr>
-        <w:spacing w:line="360" w:lineRule="auto"/>
-        <w:ind w:left="360"/>
-        <w:rPr>
-          <w:rFonts w:ascii="Times New Roman" w:eastAsia="AppleGothic" w:hAnsi="Times New Roman" w:cs="Times New Roman"/>
-          <w:sz w:val="28"/>
-          <w:szCs w:val="28"/>
-        </w:rPr>
-      </w:pPr>
-      <w:r>
-        <w:rPr>
-          <w:rFonts w:ascii="Times New Roman" w:eastAsia="AppleGothic" w:hAnsi="Times New Roman" w:cs="Times New Roman"/>
-          <w:sz w:val="28"/>
-          <w:szCs w:val="28"/>
-        </w:rPr>
-        <w:t xml:space="preserve">3. </w:t>
-      </w:r>
-      <w:proofErr w:type="spellStart"/>
-      <w:proofErr w:type="gramStart"/>
-      <w:r>
-        <w:rPr>
-          <w:rFonts w:ascii="Times New Roman" w:eastAsia="AppleGothic" w:hAnsi="Times New Roman" w:cs="Times New Roman"/>
-          <w:sz w:val="28"/>
-          <w:szCs w:val="28"/>
-        </w:rPr>
-        <w:t>filestrings</w:t>
-      </w:r>
-      <w:proofErr w:type="spellEnd"/>
-      <w:r>
-        <w:rPr>
-          <w:rFonts w:ascii="Times New Roman" w:eastAsia="AppleGothic" w:hAnsi="Times New Roman" w:cs="Times New Roman"/>
-          <w:sz w:val="28"/>
-          <w:szCs w:val="28"/>
-        </w:rPr>
-        <w:t>(</w:t>
-      </w:r>
-      <w:proofErr w:type="gramEnd"/>
-      <w:r>
-        <w:rPr>
-          <w:rFonts w:ascii="Times New Roman" w:eastAsia="AppleGothic" w:hAnsi="Times New Roman" w:cs="Times New Roman"/>
-          <w:sz w:val="28"/>
-          <w:szCs w:val="28"/>
-        </w:rPr>
-        <w:t>3.2.2)</w:t>
-      </w:r>
-    </w:p>
-    <w:p>
-      <w:pPr>
-        <w:spacing w:line="360" w:lineRule="auto"/>
-        <w:ind w:left="360"/>
-        <w:rPr>
-          <w:rFonts w:ascii="Times New Roman" w:eastAsia="AppleGothic" w:hAnsi="Times New Roman" w:cs="Times New Roman"/>
-          <w:sz w:val="28"/>
-          <w:szCs w:val="28"/>
-        </w:rPr>
-      </w:pPr>
-      <w:r>
-        <w:rPr>
-          <w:rFonts w:ascii="Times New Roman" w:eastAsia="AppleGothic" w:hAnsi="Times New Roman" w:cs="Times New Roman"/>
-          <w:sz w:val="28"/>
-          <w:szCs w:val="28"/>
-        </w:rPr>
-        <w:t>4. ggplot2(3.3.5)</w:t>
-      </w:r>
-    </w:p>
-    <w:p>
-      <w:pPr>
-        <w:spacing w:line="360" w:lineRule="auto"/>
-        <w:ind w:left="360"/>
-        <w:rPr>
-          <w:rFonts w:ascii="Times New Roman" w:eastAsia="AppleGothic" w:hAnsi="Times New Roman" w:cs="Times New Roman"/>
-          <w:sz w:val="28"/>
-          <w:szCs w:val="28"/>
-        </w:rPr>
-      </w:pPr>
-      <w:r>
-        <w:rPr>
-          <w:rFonts w:ascii="Times New Roman" w:eastAsia="AppleGothic" w:hAnsi="Times New Roman" w:cs="Times New Roman"/>
-          <w:sz w:val="28"/>
-          <w:szCs w:val="28"/>
-        </w:rPr>
-        <w:t xml:space="preserve">5. </w:t>
-      </w:r>
-      <w:proofErr w:type="spellStart"/>
-      <w:proofErr w:type="gramStart"/>
-      <w:r>
-        <w:rPr>
-          <w:rFonts w:ascii="Times New Roman" w:eastAsia="AppleGothic" w:hAnsi="Times New Roman" w:cs="Times New Roman"/>
-          <w:sz w:val="28"/>
-          <w:szCs w:val="28"/>
-        </w:rPr>
-        <w:t>pheatmap</w:t>
-      </w:r>
-      <w:proofErr w:type="spellEnd"/>
-      <w:r>
-        <w:rPr>
-          <w:rFonts w:ascii="Times New Roman" w:eastAsia="AppleGothic" w:hAnsi="Times New Roman" w:cs="Times New Roman"/>
-          <w:sz w:val="28"/>
-          <w:szCs w:val="28"/>
-        </w:rPr>
-        <w:t>(</w:t>
-      </w:r>
-      <w:proofErr w:type="gramEnd"/>
-      <w:r>
-        <w:rPr>
-          <w:rFonts w:ascii="Times New Roman" w:eastAsia="AppleGothic" w:hAnsi="Times New Roman" w:cs="Times New Roman"/>
-          <w:sz w:val="28"/>
-          <w:szCs w:val="28"/>
-        </w:rPr>
-        <w:t>1.0.12)</w:t>
-      </w:r>
-    </w:p>
-    <w:p>
-      <w:pPr>
-        <w:spacing w:line="360" w:lineRule="auto"/>
-        <w:ind w:left="360"/>
-        <w:rPr>
-          <w:rFonts w:ascii="Times New Roman" w:eastAsia="AppleGothic" w:hAnsi="Times New Roman" w:cs="Times New Roman"/>
-          <w:sz w:val="28"/>
-          <w:szCs w:val="28"/>
-        </w:rPr>
-      </w:pPr>
-      <w:r>
-        <w:rPr>
-          <w:rFonts w:ascii="Times New Roman" w:eastAsia="AppleGothic" w:hAnsi="Times New Roman" w:cs="Times New Roman"/>
-          <w:sz w:val="28"/>
-          <w:szCs w:val="28"/>
-        </w:rPr>
-        <w:t xml:space="preserve">6. </w:t>
-      </w:r>
-      <w:proofErr w:type="spellStart"/>
-      <w:proofErr w:type="gramStart"/>
-      <w:r>
-        <w:rPr>
-          <w:rFonts w:ascii="Times New Roman" w:eastAsia="AppleGothic" w:hAnsi="Times New Roman" w:cs="Times New Roman"/>
-          <w:sz w:val="28"/>
-          <w:szCs w:val="28"/>
-        </w:rPr>
-        <w:t>plotly</w:t>
-      </w:r>
-      <w:proofErr w:type="spellEnd"/>
-      <w:r>
-        <w:rPr>
-          <w:rFonts w:ascii="Times New Roman" w:eastAsia="AppleGothic" w:hAnsi="Times New Roman" w:cs="Times New Roman"/>
-          <w:sz w:val="28"/>
-          <w:szCs w:val="28"/>
-        </w:rPr>
-        <w:t>(</w:t>
-      </w:r>
-      <w:proofErr w:type="gramEnd"/>
-      <w:r>
-        <w:rPr>
-          <w:rFonts w:ascii="Times New Roman" w:eastAsia="AppleGothic" w:hAnsi="Times New Roman" w:cs="Times New Roman"/>
-          <w:sz w:val="28"/>
-          <w:szCs w:val="28"/>
-        </w:rPr>
-        <w:t>4.10.0)</w:t>
-      </w:r>
-    </w:p>
-    <w:p>
-      <w:pPr>
-        <w:spacing w:line="360" w:lineRule="auto"/>
-        <w:ind w:left="360"/>
-        <w:rPr>
-          <w:rFonts w:ascii="Times New Roman" w:eastAsia="AppleGothic" w:hAnsi="Times New Roman" w:cs="Times New Roman"/>
-          <w:sz w:val="28"/>
-          <w:szCs w:val="28"/>
-        </w:rPr>
-      </w:pPr>
-      <w:r>
-        <w:rPr>
-          <w:rFonts w:ascii="Times New Roman" w:eastAsia="AppleGothic" w:hAnsi="Times New Roman" w:cs="Times New Roman"/>
-          <w:sz w:val="28"/>
-          <w:szCs w:val="28"/>
-        </w:rPr>
-        <w:t xml:space="preserve">7. </w:t>
-      </w:r>
-      <w:proofErr w:type="spellStart"/>
-      <w:proofErr w:type="gramStart"/>
-      <w:r>
-        <w:rPr>
-          <w:rFonts w:ascii="Times New Roman" w:eastAsia="AppleGothic" w:hAnsi="Times New Roman" w:cs="Times New Roman"/>
-          <w:sz w:val="28"/>
-          <w:szCs w:val="28"/>
-        </w:rPr>
-        <w:t>purrr</w:t>
-      </w:r>
-      <w:proofErr w:type="spellEnd"/>
-      <w:r>
-        <w:rPr>
-          <w:rFonts w:ascii="Times New Roman" w:eastAsia="AppleGothic" w:hAnsi="Times New Roman" w:cs="Times New Roman"/>
-          <w:sz w:val="28"/>
-          <w:szCs w:val="28"/>
-        </w:rPr>
-        <w:t>(</w:t>
-      </w:r>
-      <w:proofErr w:type="gramEnd"/>
-      <w:r>
-        <w:rPr>
-          <w:rFonts w:ascii="Times New Roman" w:eastAsia="AppleGothic" w:hAnsi="Times New Roman" w:cs="Times New Roman"/>
-          <w:sz w:val="28"/>
-          <w:szCs w:val="28"/>
-        </w:rPr>
-        <w:t>0.3.4)</w:t>
-      </w:r>
-    </w:p>
-    <w:p>
-      <w:pPr>
-        <w:spacing w:line="360" w:lineRule="auto"/>
-        <w:ind w:left="360"/>
-        <w:rPr>
-          <w:rFonts w:ascii="Times New Roman" w:eastAsia="AppleGothic" w:hAnsi="Times New Roman" w:cs="Times New Roman"/>
-          <w:sz w:val="28"/>
-          <w:szCs w:val="28"/>
-        </w:rPr>
-      </w:pPr>
-      <w:r>
-        <w:rPr>
-          <w:rFonts w:ascii="Times New Roman" w:eastAsia="AppleGothic" w:hAnsi="Times New Roman" w:cs="Times New Roman"/>
-          <w:sz w:val="28"/>
-          <w:szCs w:val="28"/>
-        </w:rPr>
-        <w:t xml:space="preserve">5. </w:t>
-      </w:r>
-      <w:proofErr w:type="spellStart"/>
-      <w:proofErr w:type="gramStart"/>
-      <w:r>
-        <w:rPr>
-          <w:rFonts w:ascii="Times New Roman" w:eastAsia="AppleGothic" w:hAnsi="Times New Roman" w:cs="Times New Roman"/>
-          <w:sz w:val="28"/>
-          <w:szCs w:val="28"/>
-        </w:rPr>
-        <w:t>readxl</w:t>
-      </w:r>
-      <w:proofErr w:type="spellEnd"/>
-      <w:r>
-        <w:rPr>
-          <w:rFonts w:ascii="Times New Roman" w:eastAsia="AppleGothic" w:hAnsi="Times New Roman" w:cs="Times New Roman"/>
-          <w:sz w:val="28"/>
-          <w:szCs w:val="28"/>
-        </w:rPr>
-        <w:t>(</w:t>
-      </w:r>
-      <w:proofErr w:type="gramEnd"/>
-      <w:r>
-        <w:rPr>
-          <w:rFonts w:ascii="Times New Roman" w:eastAsia="AppleGothic" w:hAnsi="Times New Roman" w:cs="Times New Roman"/>
-          <w:sz w:val="28"/>
-          <w:szCs w:val="28"/>
-        </w:rPr>
-        <w:t>1.4.0)</w:t>
-      </w:r>
-    </w:p>
-    <w:p>
-      <w:pPr>
-        <w:spacing w:line="360" w:lineRule="auto"/>
-        <w:ind w:left="360"/>
-        <w:rPr>
-          <w:rFonts w:ascii="Times New Roman" w:eastAsia="AppleGothic" w:hAnsi="Times New Roman" w:cs="Times New Roman"/>
-          <w:sz w:val="28"/>
-          <w:szCs w:val="28"/>
-        </w:rPr>
-      </w:pPr>
-      <w:r>
-        <w:rPr>
-          <w:rFonts w:ascii="Times New Roman" w:eastAsia="AppleGothic" w:hAnsi="Times New Roman" w:cs="Times New Roman"/>
-          <w:sz w:val="28"/>
-          <w:szCs w:val="28"/>
-        </w:rPr>
-        <w:t xml:space="preserve">6. </w:t>
-      </w:r>
-      <w:proofErr w:type="spellStart"/>
-      <w:proofErr w:type="gramStart"/>
-      <w:r>
-        <w:rPr>
-          <w:rFonts w:ascii="Times New Roman" w:eastAsia="AppleGothic" w:hAnsi="Times New Roman" w:cs="Times New Roman"/>
-          <w:sz w:val="28"/>
-          <w:szCs w:val="28"/>
-        </w:rPr>
-        <w:t>tidyr</w:t>
-      </w:r>
-      <w:proofErr w:type="spellEnd"/>
-      <w:r>
-        <w:rPr>
-          <w:rFonts w:ascii="Times New Roman" w:eastAsia="AppleGothic" w:hAnsi="Times New Roman" w:cs="Times New Roman"/>
-          <w:sz w:val="28"/>
-          <w:szCs w:val="28"/>
-        </w:rPr>
-        <w:t>(</w:t>
-      </w:r>
-      <w:proofErr w:type="gramEnd"/>
-      <w:r>
-        <w:rPr>
-          <w:rFonts w:ascii="Times New Roman" w:eastAsia="AppleGothic" w:hAnsi="Times New Roman" w:cs="Times New Roman"/>
-          <w:sz w:val="28"/>
-          <w:szCs w:val="28"/>
-        </w:rPr>
-        <w:t>1.2.0)</w:t>
-      </w:r>
-    </w:p>
-    <w:p>
-      <w:pPr>
-        <w:spacing w:line="360" w:lineRule="auto"/>
-        <w:ind w:left="360"/>
-        <w:rPr>
-          <w:rFonts w:ascii="Times New Roman" w:eastAsia="AppleGothic" w:hAnsi="Times New Roman" w:cs="Times New Roman"/>
-          <w:sz w:val="28"/>
-          <w:szCs w:val="28"/>
-        </w:rPr>
-      </w:pPr>
-      <w:r>
-        <w:rPr>
-          <w:rFonts w:ascii="Times New Roman" w:eastAsia="AppleGothic" w:hAnsi="Times New Roman" w:cs="Times New Roman"/>
-          <w:sz w:val="28"/>
-          <w:szCs w:val="28"/>
-        </w:rPr>
         <w:t>7</w:t>
       </w:r>
       <w:r>
@@ -2129,6 +1861,7 @@
           <w:sz w:val="28"/>
           <w:szCs w:val="28"/>
         </w:rPr>
+        <w:lastRenderedPageBreak/>
         <w:drawing>
           <wp:inline distT="0" distB="0" distL="0" distR="0" wp14:anchorId="4F7612CA" wp14:editId="20DDFF93">
             <wp:extent cx="5267960" cy="1373447"/>
@@ -2685,8 +2418,180 @@
           <w:sz w:val="28"/>
           <w:szCs w:val="28"/>
         </w:rPr>
-        <w:t xml:space="preserve">data </w:t>
-      </w:r>
+        <w:t xml:space="preserve">data directory. For each gene list, the result directory contains </w:t>
+      </w:r>
+      <w:r>
+        <w:rPr>
+          <w:rFonts w:ascii="Times New Roman" w:eastAsia="AppleGothic" w:hAnsi="Times New Roman" w:cs="Times New Roman"/>
+          <w:sz w:val="28"/>
+          <w:szCs w:val="28"/>
+        </w:rPr>
+        <w:t>a</w:t>
+      </w:r>
+      <w:r>
+        <w:rPr>
+          <w:rFonts w:ascii="Times New Roman" w:eastAsia="AppleGothic" w:hAnsi="Times New Roman" w:cs="Times New Roman"/>
+          <w:sz w:val="28"/>
+          <w:szCs w:val="28"/>
+        </w:rPr>
+        <w:t xml:space="preserve"> separate excel file. For each library, there is a separate sheet in the file.</w:t>
+      </w:r>
+    </w:p>
+    <w:p>
+      <w:pPr>
+        <w:spacing w:line="360" w:lineRule="auto"/>
+        <w:ind w:left="720"/>
+        <w:rPr>
+          <w:rFonts w:ascii="Times New Roman" w:eastAsia="AppleGothic" w:hAnsi="Times New Roman" w:cs="Times New Roman"/>
+          <w:sz w:val="28"/>
+          <w:szCs w:val="28"/>
+        </w:rPr>
+      </w:pPr>
+    </w:p>
+    <w:p>
+      <w:pPr>
+        <w:spacing w:line="360" w:lineRule="auto"/>
+        <w:ind w:firstLine="720"/>
+        <w:rPr>
+          <w:rFonts w:ascii="Times New Roman" w:eastAsia="AppleGothic" w:hAnsi="Times New Roman" w:cs="Times New Roman"/>
+          <w:i/>
+          <w:iCs/>
+          <w:sz w:val="28"/>
+          <w:szCs w:val="28"/>
+        </w:rPr>
+      </w:pPr>
+      <w:r>
+        <w:rPr>
+          <w:rFonts w:ascii="Times New Roman" w:eastAsia="AppleGothic" w:hAnsi="Times New Roman" w:cs="Times New Roman"/>
+          <w:i/>
+          <w:iCs/>
+          <w:sz w:val="28"/>
+          <w:szCs w:val="28"/>
+        </w:rPr>
+        <w:t>&gt;</w:t>
+      </w:r>
+      <w:proofErr w:type="spellStart"/>
+      <w:r>
+        <w:rPr>
+          <w:rFonts w:ascii="Times New Roman" w:eastAsia="AppleGothic" w:hAnsi="Times New Roman" w:cs="Times New Roman"/>
+          <w:i/>
+          <w:iCs/>
+          <w:sz w:val="28"/>
+          <w:szCs w:val="28"/>
+        </w:rPr>
+        <w:t>implement_</w:t>
+      </w:r>
+      <w:proofErr w:type="gramStart"/>
+      <w:r>
+        <w:rPr>
+          <w:rFonts w:ascii="Times New Roman" w:eastAsia="AppleGothic" w:hAnsi="Times New Roman" w:cs="Times New Roman"/>
+          <w:i/>
+          <w:iCs/>
+          <w:sz w:val="28"/>
+          <w:szCs w:val="28"/>
+        </w:rPr>
+        <w:t>enrichr</w:t>
+      </w:r>
+      <w:proofErr w:type="spellEnd"/>
+      <w:r>
+        <w:rPr>
+          <w:rFonts w:ascii="Times New Roman" w:eastAsia="AppleGothic" w:hAnsi="Times New Roman" w:cs="Times New Roman"/>
+          <w:i/>
+          <w:iCs/>
+          <w:sz w:val="28"/>
+          <w:szCs w:val="28"/>
+        </w:rPr>
+        <w:t>(</w:t>
+      </w:r>
+      <w:proofErr w:type="spellStart"/>
+      <w:proofErr w:type="gramEnd"/>
+      <w:r>
+        <w:rPr>
+          <w:rFonts w:ascii="Times New Roman" w:eastAsia="AppleGothic" w:hAnsi="Times New Roman" w:cs="Times New Roman"/>
+          <w:i/>
+          <w:iCs/>
+          <w:sz w:val="28"/>
+          <w:szCs w:val="28"/>
+        </w:rPr>
+        <w:t>dbs</w:t>
+      </w:r>
+      <w:proofErr w:type="spellEnd"/>
+      <w:r>
+        <w:rPr>
+          <w:rFonts w:ascii="Times New Roman" w:eastAsia="AppleGothic" w:hAnsi="Times New Roman" w:cs="Times New Roman"/>
+          <w:i/>
+          <w:iCs/>
+          <w:sz w:val="28"/>
+          <w:szCs w:val="28"/>
+        </w:rPr>
+        <w:t>=</w:t>
+      </w:r>
+      <w:proofErr w:type="spellStart"/>
+      <w:r>
+        <w:rPr>
+          <w:rFonts w:ascii="Times New Roman" w:eastAsia="AppleGothic" w:hAnsi="Times New Roman" w:cs="Times New Roman"/>
+          <w:i/>
+          <w:iCs/>
+          <w:sz w:val="28"/>
+          <w:szCs w:val="28"/>
+        </w:rPr>
+        <w:t>dbs</w:t>
+      </w:r>
+      <w:proofErr w:type="spellEnd"/>
+      <w:r>
+        <w:rPr>
+          <w:rFonts w:ascii="Times New Roman" w:eastAsia="AppleGothic" w:hAnsi="Times New Roman" w:cs="Times New Roman"/>
+          <w:i/>
+          <w:iCs/>
+          <w:sz w:val="28"/>
+          <w:szCs w:val="28"/>
+        </w:rPr>
+        <w:t xml:space="preserve">, </w:t>
+      </w:r>
+      <w:proofErr w:type="spellStart"/>
+      <w:r>
+        <w:rPr>
+          <w:rFonts w:ascii="Times New Roman" w:eastAsia="AppleGothic" w:hAnsi="Times New Roman" w:cs="Times New Roman"/>
+          <w:i/>
+          <w:iCs/>
+          <w:sz w:val="28"/>
+          <w:szCs w:val="28"/>
+        </w:rPr>
+        <w:t>gene_list</w:t>
+      </w:r>
+      <w:proofErr w:type="spellEnd"/>
+      <w:r>
+        <w:rPr>
+          <w:rFonts w:ascii="Times New Roman" w:eastAsia="AppleGothic" w:hAnsi="Times New Roman" w:cs="Times New Roman"/>
+          <w:i/>
+          <w:iCs/>
+          <w:sz w:val="28"/>
+          <w:szCs w:val="28"/>
+        </w:rPr>
+        <w:t xml:space="preserve"> = "data/prc_gene_set.csv")</w:t>
+      </w:r>
+    </w:p>
+    <w:p>
+      <w:pPr>
+        <w:spacing w:line="360" w:lineRule="auto"/>
+        <w:ind w:left="90" w:firstLine="630"/>
+        <w:rPr>
+          <w:rFonts w:ascii="Times New Roman" w:eastAsia="AppleGothic" w:hAnsi="Times New Roman" w:cs="Times New Roman"/>
+          <w:sz w:val="28"/>
+          <w:szCs w:val="28"/>
+        </w:rPr>
+      </w:pPr>
+    </w:p>
+    <w:p>
+      <w:pPr>
+        <w:spacing w:line="360" w:lineRule="auto"/>
+        <w:ind w:left="720"/>
+        <w:rPr>
+          <w:rFonts w:ascii="Times New Roman" w:eastAsia="AppleGothic" w:hAnsi="Times New Roman" w:cs="Times New Roman"/>
+          <w:sz w:val="28"/>
+          <w:szCs w:val="28"/>
+        </w:rPr>
+      </w:pPr>
       <w:r>
         <w:rPr>
           <w:rFonts w:ascii="Times New Roman" w:eastAsia="AppleGothic" w:hAnsi="Times New Roman" w:cs="Times New Roman"/>
@@ -2694,186 +2599,6 @@
           <w:szCs w:val="28"/>
         </w:rPr>
         <w:lastRenderedPageBreak/>
-        <w:t xml:space="preserve">directory. For each gene list, the result directory contains </w:t>
-      </w:r>
-      <w:r>
-        <w:rPr>
-          <w:rFonts w:ascii="Times New Roman" w:eastAsia="AppleGothic" w:hAnsi="Times New Roman" w:cs="Times New Roman"/>
-          <w:sz w:val="28"/>
-          <w:szCs w:val="28"/>
-        </w:rPr>
-        <w:t>a</w:t>
-      </w:r>
-      <w:r>
-        <w:rPr>
-          <w:rFonts w:ascii="Times New Roman" w:eastAsia="AppleGothic" w:hAnsi="Times New Roman" w:cs="Times New Roman"/>
-          <w:sz w:val="28"/>
-          <w:szCs w:val="28"/>
-        </w:rPr>
-        <w:t xml:space="preserve"> separate excel file. For each library, there is a separate sheet in the file.</w:t>
-      </w:r>
-    </w:p>
-    <w:p>
-      <w:pPr>
-        <w:spacing w:line="360" w:lineRule="auto"/>
-        <w:ind w:left="720"/>
-        <w:rPr>
-          <w:rFonts w:ascii="Times New Roman" w:eastAsia="AppleGothic" w:hAnsi="Times New Roman" w:cs="Times New Roman"/>
-          <w:sz w:val="28"/>
-          <w:szCs w:val="28"/>
-        </w:rPr>
-      </w:pPr>
-    </w:p>
-    <w:p>
-      <w:pPr>
-        <w:spacing w:line="360" w:lineRule="auto"/>
-        <w:ind w:firstLine="720"/>
-        <w:rPr>
-          <w:rFonts w:ascii="Times New Roman" w:eastAsia="AppleGothic" w:hAnsi="Times New Roman" w:cs="Times New Roman"/>
-          <w:i/>
-          <w:iCs/>
-          <w:sz w:val="28"/>
-          <w:szCs w:val="28"/>
-        </w:rPr>
-      </w:pPr>
-      <w:r>
-        <w:rPr>
-          <w:rFonts w:ascii="Times New Roman" w:eastAsia="AppleGothic" w:hAnsi="Times New Roman" w:cs="Times New Roman"/>
-          <w:i/>
-          <w:iCs/>
-          <w:sz w:val="28"/>
-          <w:szCs w:val="28"/>
-        </w:rPr>
-        <w:t>&gt;</w:t>
-      </w:r>
-      <w:proofErr w:type="spellStart"/>
-      <w:r>
-        <w:rPr>
-          <w:rFonts w:ascii="Times New Roman" w:eastAsia="AppleGothic" w:hAnsi="Times New Roman" w:cs="Times New Roman"/>
-          <w:i/>
-          <w:iCs/>
-          <w:sz w:val="28"/>
-          <w:szCs w:val="28"/>
-        </w:rPr>
-        <w:t>implement_</w:t>
-      </w:r>
-      <w:proofErr w:type="gramStart"/>
-      <w:r>
-        <w:rPr>
-          <w:rFonts w:ascii="Times New Roman" w:eastAsia="AppleGothic" w:hAnsi="Times New Roman" w:cs="Times New Roman"/>
-          <w:i/>
-          <w:iCs/>
-          <w:sz w:val="28"/>
-          <w:szCs w:val="28"/>
-        </w:rPr>
-        <w:t>enrichr</w:t>
-      </w:r>
-      <w:proofErr w:type="spellEnd"/>
-      <w:r>
-        <w:rPr>
-          <w:rFonts w:ascii="Times New Roman" w:eastAsia="AppleGothic" w:hAnsi="Times New Roman" w:cs="Times New Roman"/>
-          <w:i/>
-          <w:iCs/>
-          <w:sz w:val="28"/>
-          <w:szCs w:val="28"/>
-        </w:rPr>
-        <w:t>(</w:t>
-      </w:r>
-      <w:proofErr w:type="spellStart"/>
-      <w:proofErr w:type="gramEnd"/>
-      <w:r>
-        <w:rPr>
-          <w:rFonts w:ascii="Times New Roman" w:eastAsia="AppleGothic" w:hAnsi="Times New Roman" w:cs="Times New Roman"/>
-          <w:i/>
-          <w:iCs/>
-          <w:sz w:val="28"/>
-          <w:szCs w:val="28"/>
-        </w:rPr>
-        <w:t>dbs</w:t>
-      </w:r>
-      <w:proofErr w:type="spellEnd"/>
-      <w:r>
-        <w:rPr>
-          <w:rFonts w:ascii="Times New Roman" w:eastAsia="AppleGothic" w:hAnsi="Times New Roman" w:cs="Times New Roman"/>
-          <w:i/>
-          <w:iCs/>
-          <w:sz w:val="28"/>
-          <w:szCs w:val="28"/>
-        </w:rPr>
-        <w:t>=</w:t>
-      </w:r>
-      <w:proofErr w:type="spellStart"/>
-      <w:r>
-        <w:rPr>
-          <w:rFonts w:ascii="Times New Roman" w:eastAsia="AppleGothic" w:hAnsi="Times New Roman" w:cs="Times New Roman"/>
-          <w:i/>
-          <w:iCs/>
-          <w:sz w:val="28"/>
-          <w:szCs w:val="28"/>
-        </w:rPr>
-        <w:t>dbs</w:t>
-      </w:r>
-      <w:proofErr w:type="spellEnd"/>
-      <w:r>
-        <w:rPr>
-          <w:rFonts w:ascii="Times New Roman" w:eastAsia="AppleGothic" w:hAnsi="Times New Roman" w:cs="Times New Roman"/>
-          <w:i/>
-          <w:iCs/>
-          <w:sz w:val="28"/>
-          <w:szCs w:val="28"/>
-        </w:rPr>
-        <w:t xml:space="preserve">, </w:t>
-      </w:r>
-      <w:proofErr w:type="spellStart"/>
-      <w:r>
-        <w:rPr>
-          <w:rFonts w:ascii="Times New Roman" w:eastAsia="AppleGothic" w:hAnsi="Times New Roman" w:cs="Times New Roman"/>
-          <w:i/>
-          <w:iCs/>
-          <w:sz w:val="28"/>
-          <w:szCs w:val="28"/>
-        </w:rPr>
-        <w:t>gene_list</w:t>
-      </w:r>
-      <w:proofErr w:type="spellEnd"/>
-      <w:r>
-        <w:rPr>
-          <w:rFonts w:ascii="Times New Roman" w:eastAsia="AppleGothic" w:hAnsi="Times New Roman" w:cs="Times New Roman"/>
-          <w:i/>
-          <w:iCs/>
-          <w:sz w:val="28"/>
-          <w:szCs w:val="28"/>
-        </w:rPr>
-        <w:t xml:space="preserve"> = "data/prc_gene_set.csv")</w:t>
-      </w:r>
-    </w:p>
-    <w:p>
-      <w:pPr>
-        <w:spacing w:line="360" w:lineRule="auto"/>
-        <w:ind w:left="90" w:firstLine="630"/>
-        <w:rPr>
-          <w:rFonts w:ascii="Times New Roman" w:eastAsia="AppleGothic" w:hAnsi="Times New Roman" w:cs="Times New Roman"/>
-          <w:sz w:val="28"/>
-          <w:szCs w:val="28"/>
-        </w:rPr>
-      </w:pPr>
-    </w:p>
-    <w:p>
-      <w:pPr>
-        <w:spacing w:line="360" w:lineRule="auto"/>
-        <w:ind w:left="720"/>
-        <w:rPr>
-          <w:rFonts w:ascii="Times New Roman" w:eastAsia="AppleGothic" w:hAnsi="Times New Roman" w:cs="Times New Roman"/>
-          <w:sz w:val="28"/>
-          <w:szCs w:val="28"/>
-        </w:rPr>
-      </w:pPr>
-      <w:r>
-        <w:rPr>
-          <w:rFonts w:ascii="Times New Roman" w:eastAsia="AppleGothic" w:hAnsi="Times New Roman" w:cs="Times New Roman"/>
-          <w:sz w:val="28"/>
-          <w:szCs w:val="28"/>
-        </w:rPr>
         <w:t xml:space="preserve">The following </w:t>
       </w:r>
       <w:r>
@@ -3508,7 +3233,6 @@
           <w:sz w:val="28"/>
           <w:szCs w:val="28"/>
         </w:rPr>
-        <w:lastRenderedPageBreak/>
         <w:t>bar_plot_</w:t>
       </w:r>
       <w:proofErr w:type="gramStart"/>
@@ -3662,6 +3386,7 @@
           <w:sz w:val="28"/>
           <w:szCs w:val="28"/>
         </w:rPr>
+        <w:lastRenderedPageBreak/>
         <w:drawing>
           <wp:inline distT="0" distB="0" distL="0" distR="0" wp14:anchorId="260B48FC" wp14:editId="74E47182">
             <wp:extent cx="5278120" cy="2273300"/>
@@ -4117,6 +3842,7 @@
           <w:sz w:val="28"/>
           <w:szCs w:val="28"/>
         </w:rPr>
+        <w:lastRenderedPageBreak/>
         <w:t>Use the following command to visualize the top 30 (</w:t>
       </w:r>
       <w:proofErr w:type="spellStart"/>
@@ -4582,144 +4308,144 @@
           <w:sz w:val="28"/>
           <w:szCs w:val="28"/>
         </w:rPr>
+        <w:t>&gt;</w:t>
+      </w:r>
+      <w:proofErr w:type="spellStart"/>
+      <w:r>
+        <w:rPr>
+          <w:rFonts w:ascii="Times New Roman" w:eastAsia="AppleGothic" w:hAnsi="Times New Roman" w:cs="Times New Roman"/>
+          <w:i/>
+          <w:iCs/>
+          <w:sz w:val="28"/>
+          <w:szCs w:val="28"/>
+        </w:rPr>
+        <w:t>violin_plot_</w:t>
+      </w:r>
+      <w:proofErr w:type="gramStart"/>
+      <w:r>
+        <w:rPr>
+          <w:rFonts w:ascii="Times New Roman" w:eastAsia="AppleGothic" w:hAnsi="Times New Roman" w:cs="Times New Roman"/>
+          <w:i/>
+          <w:iCs/>
+          <w:sz w:val="28"/>
+          <w:szCs w:val="28"/>
+        </w:rPr>
+        <w:t>genelist</w:t>
+      </w:r>
+      <w:proofErr w:type="spellEnd"/>
+      <w:r>
+        <w:rPr>
+          <w:rFonts w:ascii="Times New Roman" w:eastAsia="AppleGothic" w:hAnsi="Times New Roman" w:cs="Times New Roman"/>
+          <w:i/>
+          <w:iCs/>
+          <w:sz w:val="28"/>
+          <w:szCs w:val="28"/>
+        </w:rPr>
+        <w:t>(</w:t>
+      </w:r>
+      <w:proofErr w:type="spellStart"/>
+      <w:proofErr w:type="gramEnd"/>
+      <w:r>
+        <w:rPr>
+          <w:rFonts w:ascii="Times New Roman" w:eastAsia="AppleGothic" w:hAnsi="Times New Roman" w:cs="Times New Roman"/>
+          <w:i/>
+          <w:iCs/>
+          <w:sz w:val="28"/>
+          <w:szCs w:val="28"/>
+        </w:rPr>
+        <w:t>enrichr_df</w:t>
+      </w:r>
+      <w:proofErr w:type="spellEnd"/>
+      <w:r>
+        <w:rPr>
+          <w:rFonts w:ascii="Times New Roman" w:eastAsia="AppleGothic" w:hAnsi="Times New Roman" w:cs="Times New Roman"/>
+          <w:i/>
+          <w:iCs/>
+          <w:sz w:val="28"/>
+          <w:szCs w:val="28"/>
+        </w:rPr>
+        <w:t xml:space="preserve"> = </w:t>
+      </w:r>
+      <w:proofErr w:type="spellStart"/>
+      <w:r>
+        <w:rPr>
+          <w:rFonts w:ascii="Times New Roman" w:eastAsia="AppleGothic" w:hAnsi="Times New Roman" w:cs="Times New Roman"/>
+          <w:i/>
+          <w:iCs/>
+          <w:sz w:val="28"/>
+          <w:szCs w:val="28"/>
+        </w:rPr>
+        <w:t>enrichr_df</w:t>
+      </w:r>
+      <w:proofErr w:type="spellEnd"/>
+      <w:r>
+        <w:rPr>
+          <w:rFonts w:ascii="Times New Roman" w:eastAsia="AppleGothic" w:hAnsi="Times New Roman" w:cs="Times New Roman"/>
+          <w:i/>
+          <w:iCs/>
+          <w:sz w:val="28"/>
+          <w:szCs w:val="28"/>
+        </w:rPr>
+        <w:t xml:space="preserve">, </w:t>
+      </w:r>
+      <w:proofErr w:type="spellStart"/>
+      <w:r>
+        <w:rPr>
+          <w:rFonts w:ascii="Times New Roman" w:eastAsia="AppleGothic" w:hAnsi="Times New Roman" w:cs="Times New Roman"/>
+          <w:i/>
+          <w:iCs/>
+          <w:sz w:val="28"/>
+          <w:szCs w:val="28"/>
+        </w:rPr>
+        <w:t>minimum_combined_score</w:t>
+      </w:r>
+      <w:proofErr w:type="spellEnd"/>
+      <w:r>
+        <w:rPr>
+          <w:rFonts w:ascii="Times New Roman" w:eastAsia="AppleGothic" w:hAnsi="Times New Roman" w:cs="Times New Roman"/>
+          <w:i/>
+          <w:iCs/>
+          <w:sz w:val="28"/>
+          <w:szCs w:val="28"/>
+        </w:rPr>
+        <w:t xml:space="preserve"> )</w:t>
+      </w:r>
+    </w:p>
+    <w:p>
+      <w:pPr>
+        <w:spacing w:line="360" w:lineRule="auto"/>
+        <w:ind w:firstLine="720"/>
+        <w:rPr>
+          <w:rFonts w:ascii="Times New Roman" w:eastAsia="AppleGothic" w:hAnsi="Times New Roman" w:cs="Times New Roman"/>
+          <w:i/>
+          <w:iCs/>
+          <w:sz w:val="28"/>
+          <w:szCs w:val="28"/>
+        </w:rPr>
+      </w:pPr>
+    </w:p>
+    <w:p>
+      <w:pPr>
+        <w:spacing w:line="360" w:lineRule="auto"/>
+        <w:jc w:val="right"/>
+        <w:rPr>
+          <w:rFonts w:ascii="Times New Roman" w:eastAsia="AppleGothic" w:hAnsi="Times New Roman" w:cs="Times New Roman"/>
+          <w:b/>
+          <w:bCs/>
+          <w:sz w:val="28"/>
+          <w:szCs w:val="28"/>
+        </w:rPr>
+      </w:pPr>
+      <w:r>
+        <w:rPr>
+          <w:rFonts w:ascii="Times New Roman" w:eastAsia="AppleGothic" w:hAnsi="Times New Roman" w:cs="Times New Roman"/>
+          <w:b/>
+          <w:bCs/>
+          <w:noProof/>
+          <w:sz w:val="28"/>
+          <w:szCs w:val="28"/>
+        </w:rPr>
         <w:lastRenderedPageBreak/>
-        <w:t>&gt;</w:t>
-      </w:r>
-      <w:proofErr w:type="spellStart"/>
-      <w:r>
-        <w:rPr>
-          <w:rFonts w:ascii="Times New Roman" w:eastAsia="AppleGothic" w:hAnsi="Times New Roman" w:cs="Times New Roman"/>
-          <w:i/>
-          <w:iCs/>
-          <w:sz w:val="28"/>
-          <w:szCs w:val="28"/>
-        </w:rPr>
-        <w:t>violin_plot_</w:t>
-      </w:r>
-      <w:proofErr w:type="gramStart"/>
-      <w:r>
-        <w:rPr>
-          <w:rFonts w:ascii="Times New Roman" w:eastAsia="AppleGothic" w:hAnsi="Times New Roman" w:cs="Times New Roman"/>
-          <w:i/>
-          <w:iCs/>
-          <w:sz w:val="28"/>
-          <w:szCs w:val="28"/>
-        </w:rPr>
-        <w:t>genelist</w:t>
-      </w:r>
-      <w:proofErr w:type="spellEnd"/>
-      <w:r>
-        <w:rPr>
-          <w:rFonts w:ascii="Times New Roman" w:eastAsia="AppleGothic" w:hAnsi="Times New Roman" w:cs="Times New Roman"/>
-          <w:i/>
-          <w:iCs/>
-          <w:sz w:val="28"/>
-          <w:szCs w:val="28"/>
-        </w:rPr>
-        <w:t>(</w:t>
-      </w:r>
-      <w:proofErr w:type="spellStart"/>
-      <w:proofErr w:type="gramEnd"/>
-      <w:r>
-        <w:rPr>
-          <w:rFonts w:ascii="Times New Roman" w:eastAsia="AppleGothic" w:hAnsi="Times New Roman" w:cs="Times New Roman"/>
-          <w:i/>
-          <w:iCs/>
-          <w:sz w:val="28"/>
-          <w:szCs w:val="28"/>
-        </w:rPr>
-        <w:t>enrichr_df</w:t>
-      </w:r>
-      <w:proofErr w:type="spellEnd"/>
-      <w:r>
-        <w:rPr>
-          <w:rFonts w:ascii="Times New Roman" w:eastAsia="AppleGothic" w:hAnsi="Times New Roman" w:cs="Times New Roman"/>
-          <w:i/>
-          <w:iCs/>
-          <w:sz w:val="28"/>
-          <w:szCs w:val="28"/>
-        </w:rPr>
-        <w:t xml:space="preserve"> = </w:t>
-      </w:r>
-      <w:proofErr w:type="spellStart"/>
-      <w:r>
-        <w:rPr>
-          <w:rFonts w:ascii="Times New Roman" w:eastAsia="AppleGothic" w:hAnsi="Times New Roman" w:cs="Times New Roman"/>
-          <w:i/>
-          <w:iCs/>
-          <w:sz w:val="28"/>
-          <w:szCs w:val="28"/>
-        </w:rPr>
-        <w:t>enrichr_df</w:t>
-      </w:r>
-      <w:proofErr w:type="spellEnd"/>
-      <w:r>
-        <w:rPr>
-          <w:rFonts w:ascii="Times New Roman" w:eastAsia="AppleGothic" w:hAnsi="Times New Roman" w:cs="Times New Roman"/>
-          <w:i/>
-          <w:iCs/>
-          <w:sz w:val="28"/>
-          <w:szCs w:val="28"/>
-        </w:rPr>
-        <w:t xml:space="preserve">, </w:t>
-      </w:r>
-      <w:proofErr w:type="spellStart"/>
-      <w:r>
-        <w:rPr>
-          <w:rFonts w:ascii="Times New Roman" w:eastAsia="AppleGothic" w:hAnsi="Times New Roman" w:cs="Times New Roman"/>
-          <w:i/>
-          <w:iCs/>
-          <w:sz w:val="28"/>
-          <w:szCs w:val="28"/>
-        </w:rPr>
-        <w:t>minimum_combined_score</w:t>
-      </w:r>
-      <w:proofErr w:type="spellEnd"/>
-      <w:r>
-        <w:rPr>
-          <w:rFonts w:ascii="Times New Roman" w:eastAsia="AppleGothic" w:hAnsi="Times New Roman" w:cs="Times New Roman"/>
-          <w:i/>
-          <w:iCs/>
-          <w:sz w:val="28"/>
-          <w:szCs w:val="28"/>
-        </w:rPr>
-        <w:t xml:space="preserve"> )</w:t>
-      </w:r>
-    </w:p>
-    <w:p>
-      <w:pPr>
-        <w:spacing w:line="360" w:lineRule="auto"/>
-        <w:ind w:firstLine="720"/>
-        <w:rPr>
-          <w:rFonts w:ascii="Times New Roman" w:eastAsia="AppleGothic" w:hAnsi="Times New Roman" w:cs="Times New Roman"/>
-          <w:i/>
-          <w:iCs/>
-          <w:sz w:val="28"/>
-          <w:szCs w:val="28"/>
-        </w:rPr>
-      </w:pPr>
-    </w:p>
-    <w:p>
-      <w:pPr>
-        <w:spacing w:line="360" w:lineRule="auto"/>
-        <w:jc w:val="right"/>
-        <w:rPr>
-          <w:rFonts w:ascii="Times New Roman" w:eastAsia="AppleGothic" w:hAnsi="Times New Roman" w:cs="Times New Roman"/>
-          <w:b/>
-          <w:bCs/>
-          <w:sz w:val="28"/>
-          <w:szCs w:val="28"/>
-        </w:rPr>
-      </w:pPr>
-      <w:r>
-        <w:rPr>
-          <w:rFonts w:ascii="Times New Roman" w:eastAsia="AppleGothic" w:hAnsi="Times New Roman" w:cs="Times New Roman"/>
-          <w:b/>
-          <w:bCs/>
-          <w:noProof/>
-          <w:sz w:val="28"/>
-          <w:szCs w:val="28"/>
-        </w:rPr>
         <w:drawing>
           <wp:inline distT="0" distB="0" distL="0" distR="0" wp14:anchorId="75E1DCDC" wp14:editId="48168BDF">
             <wp:extent cx="5283200" cy="2035810"/>
@@ -5067,6 +4793,30 @@
     </w:p>
     <w:p>
       <w:pPr>
+        <w:spacing w:line="360" w:lineRule="auto"/>
+        <w:rPr>
+          <w:rFonts w:ascii="Times New Roman" w:eastAsia="AppleGothic" w:hAnsi="Times New Roman" w:cs="Times New Roman"/>
+          <w:b/>
+          <w:bCs/>
+          <w:sz w:val="28"/>
+          <w:szCs w:val="28"/>
+        </w:rPr>
+      </w:pPr>
+    </w:p>
+    <w:p>
+      <w:pPr>
+        <w:spacing w:line="360" w:lineRule="auto"/>
+        <w:rPr>
+          <w:rFonts w:ascii="Times New Roman" w:eastAsia="AppleGothic" w:hAnsi="Times New Roman" w:cs="Times New Roman"/>
+          <w:b/>
+          <w:bCs/>
+          <w:sz w:val="28"/>
+          <w:szCs w:val="28"/>
+        </w:rPr>
+      </w:pPr>
+    </w:p>
+    <w:p>
+      <w:pPr>
         <w:pStyle w:val="ListParagraph"/>
         <w:numPr>
           <w:ilvl w:val="1"/>
@@ -5371,6 +5121,16 @@
         <w:t xml:space="preserve"> = </w:t>
       </w:r>
       <w:proofErr w:type="spellStart"/>
+      <w:r>
+        <w:rPr>
+          <w:rFonts w:ascii="Times New Roman" w:eastAsia="AppleGothic" w:hAnsi="Times New Roman" w:cs="Times New Roman"/>
+          <w:i/>
+          <w:iCs/>
+          <w:sz w:val="28"/>
+          <w:szCs w:val="28"/>
+        </w:rPr>
+        <w:t>expanded_</w:t>
+      </w:r>
       <w:r>
         <w:rPr>
           <w:rFonts w:ascii="Times New Roman" w:eastAsia="AppleGothic" w:hAnsi="Times New Roman" w:cs="Times New Roman"/>
@@ -6648,6 +6408,32 @@
           </wp:inline>
         </w:drawing>
       </w:r>
+    </w:p>
+    <w:p>
+      <w:pPr>
+        <w:spacing w:line="360" w:lineRule="auto"/>
+        <w:jc w:val="right"/>
+        <w:rPr>
+          <w:rFonts w:ascii="Times New Roman" w:eastAsia="AppleGothic" w:hAnsi="Times New Roman" w:cs="Times New Roman"/>
+          <w:b/>
+          <w:bCs/>
+          <w:sz w:val="28"/>
+          <w:szCs w:val="28"/>
+        </w:rPr>
+      </w:pPr>
+    </w:p>
+    <w:p>
+      <w:pPr>
+        <w:spacing w:line="360" w:lineRule="auto"/>
+        <w:jc w:val="right"/>
+        <w:rPr>
+          <w:rFonts w:ascii="Times New Roman" w:eastAsia="AppleGothic" w:hAnsi="Times New Roman" w:cs="Times New Roman"/>
+          <w:b/>
+          <w:bCs/>
+          <w:sz w:val="28"/>
+          <w:szCs w:val="28"/>
+        </w:rPr>
+      </w:pPr>
     </w:p>
     <w:sectPr>
       <w:pgSz w:w="12240" w:h="15840"/>

</xml_diff>

<commit_message>
get_significan t_value.R function reviewed.
</commit_message>
<xml_diff>
--- a/richPathR_tutorials.docx
+++ b/richPathR_tutorials.docx
@@ -3332,6 +3332,16 @@
           <w:sz w:val="28"/>
           <w:szCs w:val="28"/>
         </w:rPr>
+        <w:t>=5</w:t>
+      </w:r>
+      <w:r>
+        <w:rPr>
+          <w:rFonts w:ascii="Times New Roman" w:eastAsia="AppleGothic" w:hAnsi="Times New Roman" w:cs="Times New Roman"/>
+          <w:i/>
+          <w:iCs/>
+          <w:sz w:val="28"/>
+          <w:szCs w:val="28"/>
+        </w:rPr>
         <w:t xml:space="preserve"> )</w:t>
       </w:r>
     </w:p>
@@ -4060,6 +4070,16 @@
           <w:sz w:val="28"/>
           <w:szCs w:val="28"/>
         </w:rPr>
+        <w:t>=5</w:t>
+      </w:r>
+      <w:r>
+        <w:rPr>
+          <w:rFonts w:ascii="Times New Roman" w:eastAsia="AppleGothic" w:hAnsi="Times New Roman" w:cs="Times New Roman"/>
+          <w:i/>
+          <w:iCs/>
+          <w:sz w:val="28"/>
+          <w:szCs w:val="28"/>
+        </w:rPr>
         <w:t>)</w:t>
       </w:r>
     </w:p>
@@ -4662,7 +4682,16 @@
           <w:sz w:val="28"/>
           <w:szCs w:val="28"/>
         </w:rPr>
-        <w:t>minimum_combined_</w:t>
+        <w:t>minimum_combined_score</w:t>
+      </w:r>
+      <w:proofErr w:type="spellEnd"/>
+      <w:r>
+        <w:rPr>
+          <w:rFonts w:ascii="Times New Roman" w:eastAsia="AppleGothic" w:hAnsi="Times New Roman" w:cs="Times New Roman"/>
+          <w:sz w:val="28"/>
+          <w:szCs w:val="28"/>
+        </w:rPr>
+        <w:t>=</w:t>
       </w:r>
       <w:proofErr w:type="gramStart"/>
       <w:r>
@@ -4671,9 +4700,8 @@
           <w:sz w:val="28"/>
           <w:szCs w:val="28"/>
         </w:rPr>
-        <w:t>score</w:t>
-      </w:r>
-      <w:proofErr w:type="spellEnd"/>
+        <w:t>5</w:t>
+      </w:r>
       <w:r>
         <w:rPr>
           <w:rFonts w:ascii="Times New Roman" w:eastAsia="AppleGothic" w:hAnsi="Times New Roman" w:cs="Times New Roman"/>
@@ -5475,7 +5503,18 @@
           <w:sz w:val="28"/>
           <w:szCs w:val="28"/>
         </w:rPr>
-        <w:t>tile_plot</w:t>
+        <w:t>tile_</w:t>
+      </w:r>
+      <w:proofErr w:type="gramStart"/>
+      <w:r>
+        <w:rPr>
+          <w:rFonts w:ascii="Times New Roman" w:eastAsia="AppleGothic" w:hAnsi="Times New Roman" w:cs="Times New Roman"/>
+          <w:i/>
+          <w:iCs/>
+          <w:sz w:val="28"/>
+          <w:szCs w:val="28"/>
+        </w:rPr>
+        <w:t>plot</w:t>
       </w:r>
       <w:proofErr w:type="spellEnd"/>
       <w:r>
@@ -5489,6 +5528,7 @@
         <w:t>(</w:t>
       </w:r>
       <w:proofErr w:type="spellStart"/>
+      <w:proofErr w:type="gramEnd"/>
       <w:r>
         <w:rPr>
           <w:rFonts w:ascii="Times New Roman" w:eastAsia="AppleGothic" w:hAnsi="Times New Roman" w:cs="Times New Roman"/>
@@ -5544,6 +5584,16 @@
         <w:t>minimum_combined_score</w:t>
       </w:r>
       <w:proofErr w:type="spellEnd"/>
+      <w:r>
+        <w:rPr>
+          <w:rFonts w:ascii="Times New Roman" w:eastAsia="AppleGothic" w:hAnsi="Times New Roman" w:cs="Times New Roman"/>
+          <w:i/>
+          <w:iCs/>
+          <w:sz w:val="28"/>
+          <w:szCs w:val="28"/>
+        </w:rPr>
+        <w:t>=5</w:t>
+      </w:r>
       <w:r>
         <w:rPr>
           <w:rFonts w:ascii="Times New Roman" w:eastAsia="AppleGothic" w:hAnsi="Times New Roman" w:cs="Times New Roman"/>
@@ -5992,7 +6042,7 @@
         </w:rPr>
         <w:lastRenderedPageBreak/>
         <w:drawing>
-          <wp:inline distT="0" distB="0" distL="0" distR="0" wp14:anchorId="16132ED6" wp14:editId="0EB9D748">
+          <wp:inline distT="0" distB="0" distL="0" distR="0" wp14:anchorId="16132ED6" wp14:editId="140E8C31">
             <wp:extent cx="5501390" cy="1714500"/>
             <wp:effectExtent l="0" t="0" r="0" b="0"/>
             <wp:docPr id="2" name="Picture 2" descr="Graphical user interface, application, table, Excel&#10;&#10;Description automatically generated"/>
@@ -6330,6 +6380,16 @@
           <w:sz w:val="28"/>
           <w:szCs w:val="28"/>
         </w:rPr>
+        <w:t>=5</w:t>
+      </w:r>
+      <w:r>
+        <w:rPr>
+          <w:rFonts w:ascii="Times New Roman" w:eastAsia="AppleGothic" w:hAnsi="Times New Roman" w:cs="Times New Roman"/>
+          <w:i/>
+          <w:iCs/>
+          <w:sz w:val="28"/>
+          <w:szCs w:val="28"/>
+        </w:rPr>
         <w:t>)</w:t>
       </w:r>
     </w:p>
@@ -6365,7 +6425,7 @@
           <w:szCs w:val="28"/>
         </w:rPr>
         <w:drawing>
-          <wp:inline distT="0" distB="0" distL="0" distR="0" wp14:anchorId="1A2F69C5" wp14:editId="09E0C387">
+          <wp:inline distT="0" distB="0" distL="0" distR="0" wp14:anchorId="1A2F69C5" wp14:editId="080A73F1">
             <wp:extent cx="5270500" cy="1638192"/>
             <wp:effectExtent l="0" t="0" r="0" b="635"/>
             <wp:docPr id="1" name="Picture 1" descr="Table&#10;&#10;Description automatically generated"/>

</xml_diff>